<commit_message>
Minor fixes on algorithms exercises
</commit_message>
<xml_diff>
--- a/Courses/Computer-Modeling-and-IT/Computer-Modeling-and-IT-5-Class/23-Algorithms/23-Algorithms-Exercises.docx
+++ b/Courses/Computer-Modeling-and-IT/Computer-Modeling-and-IT-5-Class/23-Algorithms/23-Algorithms-Exercises.docx
@@ -1,6 +1,6 @@
 
 <file path=word/document.xml><?xml version="1.0" encoding="utf-8"?>
-<w:document xmlns:wpc="http://schemas.microsoft.com/office/word/2010/wordprocessingCanvas" xmlns:cx="http://schemas.microsoft.com/office/drawing/2014/chartex" xmlns:cx1="http://schemas.microsoft.com/office/drawing/2015/9/8/chartex" xmlns:mc="http://schemas.openxmlformats.org/markup-compatibility/2006" xmlns:o="urn:schemas-microsoft-com:office:office" xmlns:r="http://schemas.openxmlformats.org/officeDocument/2006/relationships" xmlns:m="http://schemas.openxmlformats.org/officeDocument/2006/math" xmlns:v="urn:schemas-microsoft-com:vml" xmlns:wp14="http://schemas.microsoft.com/office/word/2010/wordprocessingDrawing" xmlns:wp="http://schemas.openxmlformats.org/drawingml/2006/wordprocessingDrawing" xmlns:w10="urn:schemas-microsoft-com:office:word" xmlns:w="http://schemas.openxmlformats.org/wordprocessingml/2006/main" xmlns:w14="http://schemas.microsoft.com/office/word/2010/wordml" xmlns:w15="http://schemas.microsoft.com/office/word/2012/wordml" xmlns:w16se="http://schemas.microsoft.com/office/word/2015/wordml/symex" xmlns:wpg="http://schemas.microsoft.com/office/word/2010/wordprocessingGroup" xmlns:wpi="http://schemas.microsoft.com/office/word/2010/wordprocessingInk" xmlns:wne="http://schemas.microsoft.com/office/word/2006/wordml" xmlns:wps="http://schemas.microsoft.com/office/word/2010/wordprocessingShape" mc:Ignorable="w14 w15 w16se wp14">
+<w:document xmlns:wpc="http://schemas.microsoft.com/office/word/2010/wordprocessingCanvas" xmlns:cx="http://schemas.microsoft.com/office/drawing/2014/chartex" xmlns:cx1="http://schemas.microsoft.com/office/drawing/2015/9/8/chartex" xmlns:cx2="http://schemas.microsoft.com/office/drawing/2015/10/21/chartex" xmlns:cx3="http://schemas.microsoft.com/office/drawing/2016/5/9/chartex" xmlns:cx4="http://schemas.microsoft.com/office/drawing/2016/5/10/chartex" xmlns:cx5="http://schemas.microsoft.com/office/drawing/2016/5/11/chartex" xmlns:cx6="http://schemas.microsoft.com/office/drawing/2016/5/12/chartex" xmlns:cx7="http://schemas.microsoft.com/office/drawing/2016/5/13/chartex" xmlns:cx8="http://schemas.microsoft.com/office/drawing/2016/5/14/chartex" xmlns:mc="http://schemas.openxmlformats.org/markup-compatibility/2006" xmlns:aink="http://schemas.microsoft.com/office/drawing/2016/ink" xmlns:am3d="http://schemas.microsoft.com/office/drawing/2017/model3d" xmlns:o="urn:schemas-microsoft-com:office:office" xmlns:oel="http://schemas.microsoft.com/office/2019/extlst" xmlns:r="http://schemas.openxmlformats.org/officeDocument/2006/relationships" xmlns:m="http://schemas.openxmlformats.org/officeDocument/2006/math" xmlns:v="urn:schemas-microsoft-com:vml" xmlns:wp14="http://schemas.microsoft.com/office/word/2010/wordprocessingDrawing" xmlns:wp="http://schemas.openxmlformats.org/drawingml/2006/wordprocessingDrawing" xmlns:w10="urn:schemas-microsoft-com:office:word" xmlns:w="http://schemas.openxmlformats.org/wordprocessingml/2006/main" xmlns:w14="http://schemas.microsoft.com/office/word/2010/wordml" xmlns:w15="http://schemas.microsoft.com/office/word/2012/wordml" xmlns:w16cex="http://schemas.microsoft.com/office/word/2018/wordml/cex" xmlns:w16cid="http://schemas.microsoft.com/office/word/2016/wordml/cid" xmlns:w16="http://schemas.microsoft.com/office/word/2018/wordml" xmlns:w16sdtdh="http://schemas.microsoft.com/office/word/2020/wordml/sdtdatahash" xmlns:w16se="http://schemas.microsoft.com/office/word/2015/wordml/symex" xmlns:wpg="http://schemas.microsoft.com/office/word/2010/wordprocessingGroup" xmlns:wpi="http://schemas.microsoft.com/office/word/2010/wordprocessingInk" xmlns:wne="http://schemas.microsoft.com/office/word/2006/wordml" xmlns:wps="http://schemas.microsoft.com/office/word/2010/wordprocessingShape" mc:Ignorable="w14 w15 w16se w16cid w16 w16cex w16sdtdh wp14">
   <w:body>
     <w:p>
       <w:pPr>
@@ -124,7 +124,21 @@
         <w:rPr>
           <w:lang w:val="bg-BG"/>
         </w:rPr>
-        <w:t xml:space="preserve"> най-много може да има една променлива в даден момент?</w:t>
+        <w:t xml:space="preserve"> най-много може да има една </w:t>
+      </w:r>
+      <w:r>
+        <w:rPr>
+          <w:b/>
+          <w:bCs/>
+          <w:lang w:val="bg-BG"/>
+        </w:rPr>
+        <w:t>променлива</w:t>
+      </w:r>
+      <w:r>
+        <w:rPr>
+          <w:lang w:val="bg-BG"/>
+        </w:rPr>
+        <w:t xml:space="preserve"> в даден момент?</w:t>
       </w:r>
     </w:p>
     <w:p>
@@ -156,7 +170,21 @@
         <w:rPr>
           <w:lang w:val="bg-BG"/>
         </w:rPr>
-        <w:t xml:space="preserve"> при алгоритъм за размяна на стойности.</w:t>
+        <w:t xml:space="preserve"> при алгоритъм за </w:t>
+      </w:r>
+      <w:r>
+        <w:rPr>
+          <w:b/>
+          <w:bCs/>
+          <w:lang w:val="bg-BG"/>
+        </w:rPr>
+        <w:t>размяна на стойности</w:t>
+      </w:r>
+      <w:r>
+        <w:rPr>
+          <w:lang w:val="bg-BG"/>
+        </w:rPr>
+        <w:t>.</w:t>
       </w:r>
     </w:p>
     <w:p>
@@ -194,25 +222,45 @@
         <w:rPr>
           <w:lang w:val="bg-BG"/>
         </w:rPr>
-        <w:t>при създаване на алгоритъм за б</w:t>
-      </w:r>
-      <w:r>
-        <w:rPr>
+        <w:t xml:space="preserve">при създаване на алгоритъм за </w:t>
+      </w:r>
+      <w:r>
+        <w:rPr>
+          <w:b/>
+          <w:bCs/>
+          <w:lang w:val="bg-BG"/>
+        </w:rPr>
+        <w:t>б</w:t>
+      </w:r>
+      <w:r>
+        <w:rPr>
+          <w:b/>
+          <w:bCs/>
           <w:lang w:val="bg-BG"/>
         </w:rPr>
         <w:t>р</w:t>
       </w:r>
       <w:r>
         <w:rPr>
+          <w:b/>
+          <w:bCs/>
           <w:lang w:val="bg-BG"/>
         </w:rPr>
         <w:t>о</w:t>
       </w:r>
       <w:r>
         <w:rPr>
-          <w:lang w:val="bg-BG"/>
-        </w:rPr>
-        <w:t>ене?</w:t>
+          <w:b/>
+          <w:bCs/>
+          <w:lang w:val="bg-BG"/>
+        </w:rPr>
+        <w:t>ене</w:t>
+      </w:r>
+      <w:r>
+        <w:rPr>
+          <w:lang w:val="bg-BG"/>
+        </w:rPr>
+        <w:t>?</w:t>
       </w:r>
     </w:p>
     <w:p>
@@ -231,7 +279,35 @@
         <w:rPr>
           <w:lang w:val="bg-BG"/>
         </w:rPr>
-        <w:t>Избройте стъпките при алгоритъма за намиране на най-големия елемент.</w:t>
+        <w:t xml:space="preserve">Избройте </w:t>
+      </w:r>
+      <w:r>
+        <w:rPr>
+          <w:b/>
+          <w:bCs/>
+          <w:lang w:val="bg-BG"/>
+        </w:rPr>
+        <w:t>стъпките</w:t>
+      </w:r>
+      <w:r>
+        <w:rPr>
+          <w:lang w:val="bg-BG"/>
+        </w:rPr>
+        <w:t xml:space="preserve"> при алгоритъма за намиране на </w:t>
+      </w:r>
+      <w:r>
+        <w:rPr>
+          <w:b/>
+          <w:bCs/>
+          <w:lang w:val="bg-BG"/>
+        </w:rPr>
+        <w:t>най-големия елемент</w:t>
+      </w:r>
+      <w:r>
+        <w:rPr>
+          <w:lang w:val="bg-BG"/>
+        </w:rPr>
+        <w:t>.</w:t>
       </w:r>
     </w:p>
     <w:p>
@@ -250,7 +326,21 @@
         <w:rPr>
           <w:lang w:val="bg-BG"/>
         </w:rPr>
-        <w:t>Кой друг алгоритъм се включва в алгоритъма за сортиране?</w:t>
+        <w:t xml:space="preserve">Кой друг алгоритъм се включва в алгоритъма за </w:t>
+      </w:r>
+      <w:r>
+        <w:rPr>
+          <w:b/>
+          <w:bCs/>
+          <w:lang w:val="bg-BG"/>
+        </w:rPr>
+        <w:t>сортиране</w:t>
+      </w:r>
+      <w:r>
+        <w:rPr>
+          <w:lang w:val="bg-BG"/>
+        </w:rPr>
+        <w:t>?</w:t>
       </w:r>
     </w:p>
     <w:p>
@@ -369,7 +459,31 @@
         <w:rPr>
           <w:lang w:val="bg-BG"/>
         </w:rPr>
-        <w:t>трябва да се взимат едно след друго от потребителя. След като потребителят е въвел две числа</w:t>
+        <w:t>трябва да се взимат едн</w:t>
+      </w:r>
+      <w:r>
+        <w:rPr>
+          <w:lang w:val="bg-BG"/>
+        </w:rPr>
+        <w:t>а</w:t>
+      </w:r>
+      <w:r>
+        <w:rPr>
+          <w:lang w:val="bg-BG"/>
+        </w:rPr>
+        <w:t xml:space="preserve"> след друг</w:t>
+      </w:r>
+      <w:r>
+        <w:rPr>
+          <w:lang w:val="bg-BG"/>
+        </w:rPr>
+        <w:t>а</w:t>
+      </w:r>
+      <w:r>
+        <w:rPr>
+          <w:lang w:val="bg-BG"/>
+        </w:rPr>
+        <w:t xml:space="preserve"> от потребителя. След като потребителят е въвел две числа</w:t>
       </w:r>
       <w:r>
         <w:rPr>
@@ -388,20 +502,21 @@
           <w:b/>
           <w:lang w:val="bg-BG"/>
         </w:rPr>
-        <w:t>им</w:t>
-      </w:r>
-      <w:r>
-        <w:rPr>
-          <w:lang w:val="bg-BG"/>
-        </w:rPr>
-        <w:t xml:space="preserve"> </w:t>
-      </w:r>
-      <w:r>
-        <w:rPr>
-          <w:b/>
-          <w:lang w:val="bg-BG"/>
-        </w:rPr>
-        <w:t>намерим сбора</w:t>
+        <w:t xml:space="preserve">намерим </w:t>
+      </w:r>
+      <w:r>
+        <w:rPr>
+          <w:b/>
+          <w:lang w:val="bg-BG"/>
+        </w:rPr>
+        <w:t xml:space="preserve">техния </w:t>
+      </w:r>
+      <w:r>
+        <w:rPr>
+          <w:b/>
+          <w:lang w:val="bg-BG"/>
+        </w:rPr>
+        <w:t>сбор</w:t>
       </w:r>
       <w:r>
         <w:rPr>
@@ -575,7 +690,19 @@
         <w:rPr>
           <w:lang w:val="bg-BG"/>
         </w:rPr>
-        <w:t xml:space="preserve">Използвайте структората от миналата задача и разширете функционалността на калкулатора. След като вземете стойностите за </w:t>
+        <w:t>Използвайте структ</w:t>
+      </w:r>
+      <w:r>
+        <w:rPr>
+          <w:lang w:val="bg-BG"/>
+        </w:rPr>
+        <w:t>у</w:t>
+      </w:r>
+      <w:r>
+        <w:rPr>
+          <w:lang w:val="bg-BG"/>
+        </w:rPr>
+        <w:t xml:space="preserve">рата от миналата задача и разширете функционалността на калкулатора. След като вземете стойностите за </w:t>
       </w:r>
       <w:r>
         <w:rPr>
@@ -618,7 +745,19 @@
         <w:rPr>
           <w:lang w:val="bg-BG"/>
         </w:rPr>
-        <w:t xml:space="preserve">. Трябва да направите и проверка, за да проверите дали е </w:t>
+        <w:t>. Трябва да направите и проверка, за да проверите дали</w:t>
+      </w:r>
+      <w:r>
+        <w:rPr>
+          <w:lang w:val="bg-BG"/>
+        </w:rPr>
+        <w:t xml:space="preserve"> действието</w:t>
+      </w:r>
+      <w:r>
+        <w:rPr>
+          <w:lang w:val="bg-BG"/>
+        </w:rPr>
+        <w:t xml:space="preserve"> е </w:t>
       </w:r>
       <w:r>
         <w:rPr>
@@ -834,6 +973,20 @@
       </w:r>
       <w:r>
         <w:rPr>
+          <w:bCs/>
+          <w:lang w:val="bg-BG"/>
+        </w:rPr>
+        <w:t>–</w:t>
+      </w:r>
+      <w:r>
+        <w:rPr>
+          <w:b/>
+          <w:lang w:val="bg-BG"/>
+        </w:rPr>
+        <w:t xml:space="preserve"> </w:t>
+      </w:r>
+      <w:r>
+        <w:rPr>
           <w:lang w:val="bg-BG"/>
         </w:rPr>
         <w:t>и</w:t>
@@ -1389,8 +1542,6 @@
         </w:rPr>
         <w:t xml:space="preserve"> спрайтът</w:t>
       </w:r>
-      <w:bookmarkStart w:id="0" w:name="_GoBack"/>
-      <w:bookmarkEnd w:id="0"/>
       <w:r>
         <w:rPr>
           <w:lang w:val="bg-BG"/>
@@ -1519,7 +1670,7 @@
 </file>
 
 <file path=word/endnotes.xml><?xml version="1.0" encoding="utf-8"?>
-<w:endnotes xmlns:wpc="http://schemas.microsoft.com/office/word/2010/wordprocessingCanvas" xmlns:cx="http://schemas.microsoft.com/office/drawing/2014/chartex" xmlns:cx1="http://schemas.microsoft.com/office/drawing/2015/9/8/chartex" xmlns:mc="http://schemas.openxmlformats.org/markup-compatibility/2006" xmlns:o="urn:schemas-microsoft-com:office:office" xmlns:r="http://schemas.openxmlformats.org/officeDocument/2006/relationships" xmlns:m="http://schemas.openxmlformats.org/officeDocument/2006/math" xmlns:v="urn:schemas-microsoft-com:vml" xmlns:wp14="http://schemas.microsoft.com/office/word/2010/wordprocessingDrawing" xmlns:wp="http://schemas.openxmlformats.org/drawingml/2006/wordprocessingDrawing" xmlns:w10="urn:schemas-microsoft-com:office:word" xmlns:w="http://schemas.openxmlformats.org/wordprocessingml/2006/main" xmlns:w14="http://schemas.microsoft.com/office/word/2010/wordml" xmlns:w15="http://schemas.microsoft.com/office/word/2012/wordml" xmlns:w16se="http://schemas.microsoft.com/office/word/2015/wordml/symex" xmlns:wpg="http://schemas.microsoft.com/office/word/2010/wordprocessingGroup" xmlns:wpi="http://schemas.microsoft.com/office/word/2010/wordprocessingInk" xmlns:wne="http://schemas.microsoft.com/office/word/2006/wordml" xmlns:wps="http://schemas.microsoft.com/office/word/2010/wordprocessingShape" mc:Ignorable="w14 w15 w16se wp14">
+<w:endnotes xmlns:wpc="http://schemas.microsoft.com/office/word/2010/wordprocessingCanvas" xmlns:cx="http://schemas.microsoft.com/office/drawing/2014/chartex" xmlns:cx1="http://schemas.microsoft.com/office/drawing/2015/9/8/chartex" xmlns:cx2="http://schemas.microsoft.com/office/drawing/2015/10/21/chartex" xmlns:cx3="http://schemas.microsoft.com/office/drawing/2016/5/9/chartex" xmlns:cx4="http://schemas.microsoft.com/office/drawing/2016/5/10/chartex" xmlns:cx5="http://schemas.microsoft.com/office/drawing/2016/5/11/chartex" xmlns:cx6="http://schemas.microsoft.com/office/drawing/2016/5/12/chartex" xmlns:cx7="http://schemas.microsoft.com/office/drawing/2016/5/13/chartex" xmlns:cx8="http://schemas.microsoft.com/office/drawing/2016/5/14/chartex" xmlns:mc="http://schemas.openxmlformats.org/markup-compatibility/2006" xmlns:aink="http://schemas.microsoft.com/office/drawing/2016/ink" xmlns:am3d="http://schemas.microsoft.com/office/drawing/2017/model3d" xmlns:o="urn:schemas-microsoft-com:office:office" xmlns:oel="http://schemas.microsoft.com/office/2019/extlst" xmlns:r="http://schemas.openxmlformats.org/officeDocument/2006/relationships" xmlns:m="http://schemas.openxmlformats.org/officeDocument/2006/math" xmlns:v="urn:schemas-microsoft-com:vml" xmlns:wp14="http://schemas.microsoft.com/office/word/2010/wordprocessingDrawing" xmlns:wp="http://schemas.openxmlformats.org/drawingml/2006/wordprocessingDrawing" xmlns:w10="urn:schemas-microsoft-com:office:word" xmlns:w="http://schemas.openxmlformats.org/wordprocessingml/2006/main" xmlns:w14="http://schemas.microsoft.com/office/word/2010/wordml" xmlns:w15="http://schemas.microsoft.com/office/word/2012/wordml" xmlns:w16cex="http://schemas.microsoft.com/office/word/2018/wordml/cex" xmlns:w16cid="http://schemas.microsoft.com/office/word/2016/wordml/cid" xmlns:w16="http://schemas.microsoft.com/office/word/2018/wordml" xmlns:w16sdtdh="http://schemas.microsoft.com/office/word/2020/wordml/sdtdatahash" xmlns:w16se="http://schemas.microsoft.com/office/word/2015/wordml/symex" xmlns:wpg="http://schemas.microsoft.com/office/word/2010/wordprocessingGroup" xmlns:wpi="http://schemas.microsoft.com/office/word/2010/wordprocessingInk" xmlns:wne="http://schemas.microsoft.com/office/word/2006/wordml" xmlns:wps="http://schemas.microsoft.com/office/word/2010/wordprocessingShape" mc:Ignorable="w14 w15 w16se w16cid w16 w16cex w16sdtdh wp14">
   <w:endnote w:type="separator" w:id="-1">
     <w:p>
       <w:pPr>
@@ -1544,7 +1695,7 @@
 </file>
 
 <file path=word/footer1.xml><?xml version="1.0" encoding="utf-8"?>
-<w:ftr xmlns:wpc="http://schemas.microsoft.com/office/word/2010/wordprocessingCanvas" xmlns:cx="http://schemas.microsoft.com/office/drawing/2014/chartex" xmlns:cx1="http://schemas.microsoft.com/office/drawing/2015/9/8/chartex" xmlns:mc="http://schemas.openxmlformats.org/markup-compatibility/2006" xmlns:o="urn:schemas-microsoft-com:office:office" xmlns:r="http://schemas.openxmlformats.org/officeDocument/2006/relationships" xmlns:m="http://schemas.openxmlformats.org/officeDocument/2006/math" xmlns:v="urn:schemas-microsoft-com:vml" xmlns:wp14="http://schemas.microsoft.com/office/word/2010/wordprocessingDrawing" xmlns:wp="http://schemas.openxmlformats.org/drawingml/2006/wordprocessingDrawing" xmlns:w10="urn:schemas-microsoft-com:office:word" xmlns:w="http://schemas.openxmlformats.org/wordprocessingml/2006/main" xmlns:w14="http://schemas.microsoft.com/office/word/2010/wordml" xmlns:w15="http://schemas.microsoft.com/office/word/2012/wordml" xmlns:w16se="http://schemas.microsoft.com/office/word/2015/wordml/symex" xmlns:wpg="http://schemas.microsoft.com/office/word/2010/wordprocessingGroup" xmlns:wpi="http://schemas.microsoft.com/office/word/2010/wordprocessingInk" xmlns:wne="http://schemas.microsoft.com/office/word/2006/wordml" xmlns:wps="http://schemas.microsoft.com/office/word/2010/wordprocessingShape" mc:Ignorable="w14 w15 w16se wp14">
+<w:ftr xmlns:wpc="http://schemas.microsoft.com/office/word/2010/wordprocessingCanvas" xmlns:cx="http://schemas.microsoft.com/office/drawing/2014/chartex" xmlns:cx1="http://schemas.microsoft.com/office/drawing/2015/9/8/chartex" xmlns:cx2="http://schemas.microsoft.com/office/drawing/2015/10/21/chartex" xmlns:cx3="http://schemas.microsoft.com/office/drawing/2016/5/9/chartex" xmlns:cx4="http://schemas.microsoft.com/office/drawing/2016/5/10/chartex" xmlns:cx5="http://schemas.microsoft.com/office/drawing/2016/5/11/chartex" xmlns:cx6="http://schemas.microsoft.com/office/drawing/2016/5/12/chartex" xmlns:cx7="http://schemas.microsoft.com/office/drawing/2016/5/13/chartex" xmlns:cx8="http://schemas.microsoft.com/office/drawing/2016/5/14/chartex" xmlns:mc="http://schemas.openxmlformats.org/markup-compatibility/2006" xmlns:aink="http://schemas.microsoft.com/office/drawing/2016/ink" xmlns:am3d="http://schemas.microsoft.com/office/drawing/2017/model3d" xmlns:o="urn:schemas-microsoft-com:office:office" xmlns:oel="http://schemas.microsoft.com/office/2019/extlst" xmlns:r="http://schemas.openxmlformats.org/officeDocument/2006/relationships" xmlns:m="http://schemas.openxmlformats.org/officeDocument/2006/math" xmlns:v="urn:schemas-microsoft-com:vml" xmlns:wp14="http://schemas.microsoft.com/office/word/2010/wordprocessingDrawing" xmlns:wp="http://schemas.openxmlformats.org/drawingml/2006/wordprocessingDrawing" xmlns:w10="urn:schemas-microsoft-com:office:word" xmlns:w="http://schemas.openxmlformats.org/wordprocessingml/2006/main" xmlns:w14="http://schemas.microsoft.com/office/word/2010/wordml" xmlns:w15="http://schemas.microsoft.com/office/word/2012/wordml" xmlns:w16cex="http://schemas.microsoft.com/office/word/2018/wordml/cex" xmlns:w16cid="http://schemas.microsoft.com/office/word/2016/wordml/cid" xmlns:w16="http://schemas.microsoft.com/office/word/2018/wordml" xmlns:w16sdtdh="http://schemas.microsoft.com/office/word/2020/wordml/sdtdatahash" xmlns:w16se="http://schemas.microsoft.com/office/word/2015/wordml/symex" xmlns:wpg="http://schemas.microsoft.com/office/word/2010/wordprocessingGroup" xmlns:wpi="http://schemas.microsoft.com/office/word/2010/wordprocessingInk" xmlns:wne="http://schemas.microsoft.com/office/word/2006/wordml" xmlns:wps="http://schemas.microsoft.com/office/word/2010/wordprocessingShape" mc:Ignorable="w14 w15 w16se w16cid w16 w16cex w16sdtdh wp14">
   <w:p>
     <w:pPr>
       <w:pStyle w:val="Footer"/>
@@ -1725,7 +1876,7 @@
                               <w:szCs w:val="17"/>
                             </w:rPr>
                           </w:pPr>
-                          <w:bookmarkStart w:id="1" w:name="_Hlk24191091"/>
+                          <w:bookmarkStart w:id="0" w:name="_Hlk24191091"/>
                           <w:r>
                             <w:rPr>
                               <w:sz w:val="17"/>
@@ -1843,7 +1994,7 @@
                             <w:t>.</w:t>
                           </w:r>
                         </w:p>
-                        <w:bookmarkEnd w:id="1"/>
+                        <w:bookmarkEnd w:id="0"/>
                         <w:p>
                           <w:pPr>
                             <w:spacing w:line="240" w:lineRule="auto"/>
@@ -2072,7 +2223,7 @@
                                               <a14:useLocalDpi xmlns:a14="http://schemas.microsoft.com/office/drawing/2010/main" val="0"/>
                                             </a:ext>
                                             <a:ext uri="{837473B0-CC2E-450A-ABE3-18F120FF3D39}">
-                                              <a1611:picAttrSrcUrl xmlns="" xmlns:cx2="http://schemas.microsoft.com/office/drawing/2015/10/21/chartex" xmlns:cx3="http://schemas.microsoft.com/office/drawing/2016/5/9/chartex" xmlns:cx4="http://schemas.microsoft.com/office/drawing/2016/5/10/chartex" xmlns:cx5="http://schemas.microsoft.com/office/drawing/2016/5/11/chartex" xmlns:cx6="http://schemas.microsoft.com/office/drawing/2016/5/12/chartex" xmlns:cx7="http://schemas.microsoft.com/office/drawing/2016/5/13/chartex" xmlns:cx8="http://schemas.microsoft.com/office/drawing/2016/5/14/chartex" xmlns:aink="http://schemas.microsoft.com/office/drawing/2016/ink" xmlns:am3d="http://schemas.microsoft.com/office/drawing/2017/model3d" xmlns:o="urn:schemas-microsoft-com:office:office" xmlns:oel="http://schemas.microsoft.com/office/2019/extlst" xmlns:v="urn:schemas-microsoft-com:vml" xmlns:w10="urn:schemas-microsoft-com:office:word" xmlns:w="http://schemas.openxmlformats.org/wordprocessingml/2006/main" xmlns:w16cex="http://schemas.microsoft.com/office/word/2018/wordml/cex" xmlns:w16cid="http://schemas.microsoft.com/office/word/2016/wordml/cid" xmlns:w16="http://schemas.microsoft.com/office/word/2018/wordml" xmlns:w16sdtdh="http://schemas.microsoft.com/office/word/2020/wordml/sdtdatahash" xmlns:a1611="http://schemas.microsoft.com/office/drawing/2016/11/main" r:id="rId9"/>
+                                              <a1611:picAttrSrcUrl xmlns:a1611="http://schemas.microsoft.com/office/drawing/2016/11/main" r:id="rId9"/>
                                             </a:ext>
                                           </a:extLst>
                                         </a:blip>
@@ -2772,7 +2923,7 @@
                                         <a14:useLocalDpi xmlns:a14="http://schemas.microsoft.com/office/drawing/2010/main" val="0"/>
                                       </a:ext>
                                       <a:ext uri="{837473B0-CC2E-450A-ABE3-18F120FF3D39}">
-                                        <a1611:picAttrSrcUrl xmlns="" xmlns:cx2="http://schemas.microsoft.com/office/drawing/2015/10/21/chartex" xmlns:cx3="http://schemas.microsoft.com/office/drawing/2016/5/9/chartex" xmlns:cx4="http://schemas.microsoft.com/office/drawing/2016/5/10/chartex" xmlns:cx5="http://schemas.microsoft.com/office/drawing/2016/5/11/chartex" xmlns:cx6="http://schemas.microsoft.com/office/drawing/2016/5/12/chartex" xmlns:cx7="http://schemas.microsoft.com/office/drawing/2016/5/13/chartex" xmlns:cx8="http://schemas.microsoft.com/office/drawing/2016/5/14/chartex" xmlns:aink="http://schemas.microsoft.com/office/drawing/2016/ink" xmlns:am3d="http://schemas.microsoft.com/office/drawing/2017/model3d" xmlns:o="urn:schemas-microsoft-com:office:office" xmlns:oel="http://schemas.microsoft.com/office/2019/extlst" xmlns:v="urn:schemas-microsoft-com:vml" xmlns:w10="urn:schemas-microsoft-com:office:word" xmlns:w="http://schemas.openxmlformats.org/wordprocessingml/2006/main" xmlns:w16cex="http://schemas.microsoft.com/office/word/2018/wordml/cex" xmlns:w16cid="http://schemas.microsoft.com/office/word/2016/wordml/cid" xmlns:w16="http://schemas.microsoft.com/office/word/2018/wordml" xmlns:w16sdtdh="http://schemas.microsoft.com/office/word/2020/wordml/sdtdatahash" xmlns:a1611="http://schemas.microsoft.com/office/drawing/2016/11/main" r:id="rId9"/>
+                                        <a1611:picAttrSrcUrl xmlns="" xmlns:cx2="http://schemas.microsoft.com/office/drawing/2015/10/21/chartex" xmlns:cx3="http://schemas.microsoft.com/office/drawing/2016/5/9/chartex" xmlns:cx4="http://schemas.microsoft.com/office/drawing/2016/5/10/chartex" xmlns:cx5="http://schemas.microsoft.com/office/drawing/2016/5/11/chartex" xmlns:cx6="http://schemas.microsoft.com/office/drawing/2016/5/12/chartex" xmlns:cx7="http://schemas.microsoft.com/office/drawing/2016/5/13/chartex" xmlns:cx8="http://schemas.microsoft.com/office/drawing/2016/5/14/chartex" xmlns:aink="http://schemas.microsoft.com/office/drawing/2016/ink" xmlns:am3d="http://schemas.microsoft.com/office/drawing/2017/model3d" xmlns:o="urn:schemas-microsoft-com:office:office" xmlns:oel="http://schemas.microsoft.com/office/2019/extlst" xmlns:v="urn:schemas-microsoft-com:vml" xmlns:w10="urn:schemas-microsoft-com:office:word" xmlns:w="http://schemas.openxmlformats.org/wordprocessingml/2006/main" xmlns:w16cex="http://schemas.microsoft.com/office/word/2018/wordml/cex" xmlns:w16cid="http://schemas.microsoft.com/office/word/2016/wordml/cid" xmlns:w16="http://schemas.microsoft.com/office/word/2018/wordml" xmlns:w16sdtdh="http://schemas.microsoft.com/office/word/2020/wordml/sdtdatahash" xmlns:a1611="http://schemas.microsoft.com/office/drawing/2016/11/main" r:id="rId28"/>
                                       </a:ext>
                                     </a:extLst>
                                   </a:blip>
@@ -2818,7 +2969,7 @@
                           <wp:extent cx="180000" cy="180000"/>
                           <wp:effectExtent l="0" t="0" r="0" b="0"/>
                           <wp:docPr id="7" name="Picture 7" title="Software University @ Twitter">
-                            <a:hlinkClick xmlns:a="http://schemas.openxmlformats.org/drawingml/2006/main" r:id="rId28"/>
+                            <a:hlinkClick xmlns:a="http://schemas.openxmlformats.org/drawingml/2006/main" r:id="rId29"/>
                           </wp:docPr>
                           <wp:cNvGraphicFramePr>
                             <a:graphicFrameLocks xmlns:a="http://schemas.openxmlformats.org/drawingml/2006/main" noChangeAspect="1"/>
@@ -2828,12 +2979,12 @@
                               <pic:pic xmlns:pic="http://schemas.openxmlformats.org/drawingml/2006/picture">
                                 <pic:nvPicPr>
                                   <pic:cNvPr id="7" name="Picture 7" title="Software University @ Twitter">
-                                    <a:hlinkClick r:id="rId28"/>
+                                    <a:hlinkClick r:id="rId29"/>
                                   </pic:cNvPr>
                                   <pic:cNvPicPr/>
                                 </pic:nvPicPr>
                                 <pic:blipFill>
-                                  <a:blip r:embed="rId29"/>
+                                  <a:blip r:embed="rId30"/>
                                   <a:stretch>
                                     <a:fillRect/>
                                   </a:stretch>
@@ -2871,7 +3022,7 @@
                           <wp:extent cx="180000" cy="180000"/>
                           <wp:effectExtent l="0" t="0" r="0" b="0"/>
                           <wp:docPr id="17" name="Picture 17" title="Software University @ YouTube">
-                            <a:hlinkClick xmlns:a="http://schemas.openxmlformats.org/drawingml/2006/main" r:id="rId30"/>
+                            <a:hlinkClick xmlns:a="http://schemas.openxmlformats.org/drawingml/2006/main" r:id="rId31"/>
                           </wp:docPr>
                           <wp:cNvGraphicFramePr>
                             <a:graphicFrameLocks xmlns:a="http://schemas.openxmlformats.org/drawingml/2006/main" noChangeAspect="1"/>
@@ -2881,12 +3032,12 @@
                               <pic:pic xmlns:pic="http://schemas.openxmlformats.org/drawingml/2006/picture">
                                 <pic:nvPicPr>
                                   <pic:cNvPr id="17" name="Picture 17" title="Software University @ YouTube">
-                                    <a:hlinkClick r:id="rId30"/>
+                                    <a:hlinkClick r:id="rId31"/>
                                   </pic:cNvPr>
                                   <pic:cNvPicPr/>
                                 </pic:nvPicPr>
                                 <pic:blipFill>
-                                  <a:blip r:embed="rId31"/>
+                                  <a:blip r:embed="rId32"/>
                                   <a:stretch>
                                     <a:fillRect/>
                                   </a:stretch>
@@ -2924,7 +3075,7 @@
                           <wp:extent cx="180000" cy="180000"/>
                           <wp:effectExtent l="0" t="0" r="0" b="0"/>
                           <wp:docPr id="21" name="Picture 21">
-                            <a:hlinkClick xmlns:a="http://schemas.openxmlformats.org/drawingml/2006/main" r:id="rId32"/>
+                            <a:hlinkClick xmlns:a="http://schemas.openxmlformats.org/drawingml/2006/main" r:id="rId33"/>
                           </wp:docPr>
                           <wp:cNvGraphicFramePr>
                             <a:graphicFrameLocks xmlns:a="http://schemas.openxmlformats.org/drawingml/2006/main" noChangeAspect="1"/>
@@ -2934,14 +3085,14 @@
                               <pic:pic xmlns:pic="http://schemas.openxmlformats.org/drawingml/2006/picture">
                                 <pic:nvPicPr>
                                   <pic:cNvPr id="21" name="Picture 21">
-                                    <a:hlinkClick r:id="rId32"/>
+                                    <a:hlinkClick r:id="rId33"/>
                                   </pic:cNvPr>
                                   <pic:cNvPicPr>
                                     <a:picLocks noChangeAspect="1" noChangeArrowheads="1"/>
                                   </pic:cNvPicPr>
                                 </pic:nvPicPr>
                                 <pic:blipFill rotWithShape="1">
-                                  <a:blip r:embed="rId33">
+                                  <a:blip r:embed="rId34">
                                     <a:extLst>
                                       <a:ext uri="{28A0092B-C50C-407E-A947-70E740481C1C}">
                                         <a14:useLocalDpi xmlns:a14="http://schemas.microsoft.com/office/drawing/2010/main" val="0"/>
@@ -2993,7 +3144,7 @@
                           <wp:extent cx="180000" cy="180000"/>
                           <wp:effectExtent l="0" t="0" r="0" b="0"/>
                           <wp:docPr id="22" name="Picture 22">
-                            <a:hlinkClick xmlns:a="http://schemas.openxmlformats.org/drawingml/2006/main" r:id="rId34"/>
+                            <a:hlinkClick xmlns:a="http://schemas.openxmlformats.org/drawingml/2006/main" r:id="rId35"/>
                           </wp:docPr>
                           <wp:cNvGraphicFramePr>
                             <a:graphicFrameLocks xmlns:a="http://schemas.openxmlformats.org/drawingml/2006/main" noChangeAspect="1"/>
@@ -3003,14 +3154,14 @@
                               <pic:pic xmlns:pic="http://schemas.openxmlformats.org/drawingml/2006/picture">
                                 <pic:nvPicPr>
                                   <pic:cNvPr id="22" name="Picture 22">
-                                    <a:hlinkClick r:id="rId34"/>
+                                    <a:hlinkClick r:id="rId35"/>
                                   </pic:cNvPr>
                                   <pic:cNvPicPr>
                                     <a:picLocks noChangeAspect="1" noChangeArrowheads="1"/>
                                   </pic:cNvPicPr>
                                 </pic:nvPicPr>
                                 <pic:blipFill>
-                                  <a:blip r:embed="rId35">
+                                  <a:blip r:embed="rId36">
                                     <a:extLst>
                                       <a:ext uri="{28A0092B-C50C-407E-A947-70E740481C1C}">
                                         <a14:useLocalDpi xmlns:a14="http://schemas.microsoft.com/office/drawing/2010/main" val="0"/>
@@ -3059,7 +3210,7 @@
                           <wp:extent cx="180000" cy="180000"/>
                           <wp:effectExtent l="0" t="0" r="0" b="0"/>
                           <wp:docPr id="23" name="Picture 23" title="Software University: Email Us">
-                            <a:hlinkClick xmlns:a="http://schemas.openxmlformats.org/drawingml/2006/main" r:id="rId36"/>
+                            <a:hlinkClick xmlns:a="http://schemas.openxmlformats.org/drawingml/2006/main" r:id="rId37"/>
                           </wp:docPr>
                           <wp:cNvGraphicFramePr>
                             <a:graphicFrameLocks xmlns:a="http://schemas.openxmlformats.org/drawingml/2006/main" noChangeAspect="1"/>
@@ -3069,12 +3220,12 @@
                               <pic:pic xmlns:pic="http://schemas.openxmlformats.org/drawingml/2006/picture">
                                 <pic:nvPicPr>
                                   <pic:cNvPr id="23" name="Picture 23" title="Software University: Email Us">
-                                    <a:hlinkClick r:id="rId36"/>
+                                    <a:hlinkClick r:id="rId37"/>
                                   </pic:cNvPr>
                                   <pic:cNvPicPr/>
                                 </pic:nvPicPr>
                                 <pic:blipFill>
-                                  <a:blip r:embed="rId37"/>
+                                  <a:blip r:embed="rId38"/>
                                   <a:stretch>
                                     <a:fillRect/>
                                   </a:stretch>
@@ -3119,7 +3270,7 @@
           <wp:effectExtent l="0" t="0" r="0" b="5715"/>
           <wp:wrapSquare wrapText="bothSides"/>
           <wp:docPr id="1" name="Picture 1">
-            <a:hlinkClick xmlns:a="http://schemas.openxmlformats.org/drawingml/2006/main" r:id="rId20"/>
+            <a:hlinkClick xmlns:a="http://schemas.openxmlformats.org/drawingml/2006/main" r:id="rId1"/>
           </wp:docPr>
           <wp:cNvGraphicFramePr>
             <a:graphicFrameLocks xmlns:a="http://schemas.openxmlformats.org/drawingml/2006/main" noChangeAspect="1"/>
@@ -3136,7 +3287,7 @@
                   </pic:cNvPicPr>
                 </pic:nvPicPr>
                 <pic:blipFill>
-                  <a:blip r:embed="rId38">
+                  <a:blip r:embed="rId39">
                     <a:extLst>
                       <a:ext uri="{28A0092B-C50C-407E-A947-70E740481C1C}">
                         <a14:useLocalDpi xmlns:a14="http://schemas.microsoft.com/office/drawing/2010/main" val="0"/>
@@ -3240,7 +3391,7 @@
             </wp:anchor>
           </w:drawing>
         </mc:Choice>
-        <mc:Fallback xmlns:cx2="http://schemas.microsoft.com/office/drawing/2015/10/21/chartex" xmlns:cx3="http://schemas.microsoft.com/office/drawing/2016/5/9/chartex" xmlns:cx4="http://schemas.microsoft.com/office/drawing/2016/5/10/chartex" xmlns:cx5="http://schemas.microsoft.com/office/drawing/2016/5/11/chartex" xmlns:cx6="http://schemas.microsoft.com/office/drawing/2016/5/12/chartex" xmlns:cx7="http://schemas.microsoft.com/office/drawing/2016/5/13/chartex" xmlns:cx8="http://schemas.microsoft.com/office/drawing/2016/5/14/chartex" xmlns:aink="http://schemas.microsoft.com/office/drawing/2016/ink" xmlns:am3d="http://schemas.microsoft.com/office/drawing/2017/model3d" xmlns:oel="http://schemas.microsoft.com/office/2019/extlst" xmlns:w16cex="http://schemas.microsoft.com/office/word/2018/wordml/cex" xmlns:w16cid="http://schemas.microsoft.com/office/word/2016/wordml/cid" xmlns:w16="http://schemas.microsoft.com/office/word/2018/wordml" xmlns:w16sdtdh="http://schemas.microsoft.com/office/word/2020/wordml/sdtdatahash">
+        <mc:Fallback>
           <w:pict>
             <v:line w14:anchorId="60BE7D18" id="Straight Connector 19" o:spid="_x0000_s1026" style="position:absolute;flip:y;z-index:251622400;visibility:visible;mso-wrap-style:square;mso-width-percent:0;mso-height-percent:0;mso-wrap-distance-left:9pt;mso-wrap-distance-top:0;mso-wrap-distance-right:9pt;mso-wrap-distance-bottom:0;mso-position-horizontal:absolute;mso-position-horizontal-relative:text;mso-position-vertical:absolute;mso-position-vertical-relative:text;mso-width-percent:0;mso-height-percent:0;mso-width-relative:page;mso-height-relative:page" from="-.1pt,5.2pt" to="520.7pt,5.2pt" o:gfxdata="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" strokecolor="#974706 [1609]" strokeweight="1pt">
               <v:stroke endcap="round"/>
@@ -3536,7 +3687,7 @@
 </file>
 
 <file path=word/footnotes.xml><?xml version="1.0" encoding="utf-8"?>
-<w:footnotes xmlns:wpc="http://schemas.microsoft.com/office/word/2010/wordprocessingCanvas" xmlns:cx="http://schemas.microsoft.com/office/drawing/2014/chartex" xmlns:cx1="http://schemas.microsoft.com/office/drawing/2015/9/8/chartex" xmlns:mc="http://schemas.openxmlformats.org/markup-compatibility/2006" xmlns:o="urn:schemas-microsoft-com:office:office" xmlns:r="http://schemas.openxmlformats.org/officeDocument/2006/relationships" xmlns:m="http://schemas.openxmlformats.org/officeDocument/2006/math" xmlns:v="urn:schemas-microsoft-com:vml" xmlns:wp14="http://schemas.microsoft.com/office/word/2010/wordprocessingDrawing" xmlns:wp="http://schemas.openxmlformats.org/drawingml/2006/wordprocessingDrawing" xmlns:w10="urn:schemas-microsoft-com:office:word" xmlns:w="http://schemas.openxmlformats.org/wordprocessingml/2006/main" xmlns:w14="http://schemas.microsoft.com/office/word/2010/wordml" xmlns:w15="http://schemas.microsoft.com/office/word/2012/wordml" xmlns:w16se="http://schemas.microsoft.com/office/word/2015/wordml/symex" xmlns:wpg="http://schemas.microsoft.com/office/word/2010/wordprocessingGroup" xmlns:wpi="http://schemas.microsoft.com/office/word/2010/wordprocessingInk" xmlns:wne="http://schemas.microsoft.com/office/word/2006/wordml" xmlns:wps="http://schemas.microsoft.com/office/word/2010/wordprocessingShape" mc:Ignorable="w14 w15 w16se wp14">
+<w:footnotes xmlns:wpc="http://schemas.microsoft.com/office/word/2010/wordprocessingCanvas" xmlns:cx="http://schemas.microsoft.com/office/drawing/2014/chartex" xmlns:cx1="http://schemas.microsoft.com/office/drawing/2015/9/8/chartex" xmlns:cx2="http://schemas.microsoft.com/office/drawing/2015/10/21/chartex" xmlns:cx3="http://schemas.microsoft.com/office/drawing/2016/5/9/chartex" xmlns:cx4="http://schemas.microsoft.com/office/drawing/2016/5/10/chartex" xmlns:cx5="http://schemas.microsoft.com/office/drawing/2016/5/11/chartex" xmlns:cx6="http://schemas.microsoft.com/office/drawing/2016/5/12/chartex" xmlns:cx7="http://schemas.microsoft.com/office/drawing/2016/5/13/chartex" xmlns:cx8="http://schemas.microsoft.com/office/drawing/2016/5/14/chartex" xmlns:mc="http://schemas.openxmlformats.org/markup-compatibility/2006" xmlns:aink="http://schemas.microsoft.com/office/drawing/2016/ink" xmlns:am3d="http://schemas.microsoft.com/office/drawing/2017/model3d" xmlns:o="urn:schemas-microsoft-com:office:office" xmlns:oel="http://schemas.microsoft.com/office/2019/extlst" xmlns:r="http://schemas.openxmlformats.org/officeDocument/2006/relationships" xmlns:m="http://schemas.openxmlformats.org/officeDocument/2006/math" xmlns:v="urn:schemas-microsoft-com:vml" xmlns:wp14="http://schemas.microsoft.com/office/word/2010/wordprocessingDrawing" xmlns:wp="http://schemas.openxmlformats.org/drawingml/2006/wordprocessingDrawing" xmlns:w10="urn:schemas-microsoft-com:office:word" xmlns:w="http://schemas.openxmlformats.org/wordprocessingml/2006/main" xmlns:w14="http://schemas.microsoft.com/office/word/2010/wordml" xmlns:w15="http://schemas.microsoft.com/office/word/2012/wordml" xmlns:w16cex="http://schemas.microsoft.com/office/word/2018/wordml/cex" xmlns:w16cid="http://schemas.microsoft.com/office/word/2016/wordml/cid" xmlns:w16="http://schemas.microsoft.com/office/word/2018/wordml" xmlns:w16sdtdh="http://schemas.microsoft.com/office/word/2020/wordml/sdtdatahash" xmlns:w16se="http://schemas.microsoft.com/office/word/2015/wordml/symex" xmlns:wpg="http://schemas.microsoft.com/office/word/2010/wordprocessingGroup" xmlns:wpi="http://schemas.microsoft.com/office/word/2010/wordprocessingInk" xmlns:wne="http://schemas.microsoft.com/office/word/2006/wordml" xmlns:wps="http://schemas.microsoft.com/office/word/2010/wordprocessingShape" mc:Ignorable="w14 w15 w16se w16cid w16 w16cex w16sdtdh wp14">
   <w:footnote w:type="separator" w:id="-1">
     <w:p>
       <w:pPr>
@@ -3561,7 +3712,7 @@
 </file>
 
 <file path=word/header1.xml><?xml version="1.0" encoding="utf-8"?>
-<w:hdr xmlns:wpc="http://schemas.microsoft.com/office/word/2010/wordprocessingCanvas" xmlns:cx="http://schemas.microsoft.com/office/drawing/2014/chartex" xmlns:cx1="http://schemas.microsoft.com/office/drawing/2015/9/8/chartex" xmlns:mc="http://schemas.openxmlformats.org/markup-compatibility/2006" xmlns:o="urn:schemas-microsoft-com:office:office" xmlns:r="http://schemas.openxmlformats.org/officeDocument/2006/relationships" xmlns:m="http://schemas.openxmlformats.org/officeDocument/2006/math" xmlns:v="urn:schemas-microsoft-com:vml" xmlns:wp14="http://schemas.microsoft.com/office/word/2010/wordprocessingDrawing" xmlns:wp="http://schemas.openxmlformats.org/drawingml/2006/wordprocessingDrawing" xmlns:w10="urn:schemas-microsoft-com:office:word" xmlns:w="http://schemas.openxmlformats.org/wordprocessingml/2006/main" xmlns:w14="http://schemas.microsoft.com/office/word/2010/wordml" xmlns:w15="http://schemas.microsoft.com/office/word/2012/wordml" xmlns:w16se="http://schemas.microsoft.com/office/word/2015/wordml/symex" xmlns:wpg="http://schemas.microsoft.com/office/word/2010/wordprocessingGroup" xmlns:wpi="http://schemas.microsoft.com/office/word/2010/wordprocessingInk" xmlns:wne="http://schemas.microsoft.com/office/word/2006/wordml" xmlns:wps="http://schemas.microsoft.com/office/word/2010/wordprocessingShape" mc:Ignorable="w14 w15 w16se wp14">
+<w:hdr xmlns:wpc="http://schemas.microsoft.com/office/word/2010/wordprocessingCanvas" xmlns:cx="http://schemas.microsoft.com/office/drawing/2014/chartex" xmlns:cx1="http://schemas.microsoft.com/office/drawing/2015/9/8/chartex" xmlns:cx2="http://schemas.microsoft.com/office/drawing/2015/10/21/chartex" xmlns:cx3="http://schemas.microsoft.com/office/drawing/2016/5/9/chartex" xmlns:cx4="http://schemas.microsoft.com/office/drawing/2016/5/10/chartex" xmlns:cx5="http://schemas.microsoft.com/office/drawing/2016/5/11/chartex" xmlns:cx6="http://schemas.microsoft.com/office/drawing/2016/5/12/chartex" xmlns:cx7="http://schemas.microsoft.com/office/drawing/2016/5/13/chartex" xmlns:cx8="http://schemas.microsoft.com/office/drawing/2016/5/14/chartex" xmlns:mc="http://schemas.openxmlformats.org/markup-compatibility/2006" xmlns:aink="http://schemas.microsoft.com/office/drawing/2016/ink" xmlns:am3d="http://schemas.microsoft.com/office/drawing/2017/model3d" xmlns:o="urn:schemas-microsoft-com:office:office" xmlns:oel="http://schemas.microsoft.com/office/2019/extlst" xmlns:r="http://schemas.openxmlformats.org/officeDocument/2006/relationships" xmlns:m="http://schemas.openxmlformats.org/officeDocument/2006/math" xmlns:v="urn:schemas-microsoft-com:vml" xmlns:wp14="http://schemas.microsoft.com/office/word/2010/wordprocessingDrawing" xmlns:wp="http://schemas.openxmlformats.org/drawingml/2006/wordprocessingDrawing" xmlns:w10="urn:schemas-microsoft-com:office:word" xmlns:w="http://schemas.openxmlformats.org/wordprocessingml/2006/main" xmlns:w14="http://schemas.microsoft.com/office/word/2010/wordml" xmlns:w15="http://schemas.microsoft.com/office/word/2012/wordml" xmlns:w16cex="http://schemas.microsoft.com/office/word/2018/wordml/cex" xmlns:w16cid="http://schemas.microsoft.com/office/word/2016/wordml/cid" xmlns:w16="http://schemas.microsoft.com/office/word/2018/wordml" xmlns:w16sdtdh="http://schemas.microsoft.com/office/word/2020/wordml/sdtdatahash" xmlns:w16se="http://schemas.microsoft.com/office/word/2015/wordml/symex" xmlns:wpg="http://schemas.microsoft.com/office/word/2010/wordprocessingGroup" xmlns:wpi="http://schemas.microsoft.com/office/word/2010/wordprocessingInk" xmlns:wne="http://schemas.microsoft.com/office/word/2006/wordml" xmlns:wps="http://schemas.microsoft.com/office/word/2010/wordprocessingShape" mc:Ignorable="w14 w15 w16se w16cid w16 w16cex w16sdtdh wp14">
   <w:p>
     <w:pPr>
       <w:pStyle w:val="Header"/>
@@ -3572,7 +3723,7 @@
 </file>
 
 <file path=word/numbering.xml><?xml version="1.0" encoding="utf-8"?>
-<w:numbering xmlns:wpc="http://schemas.microsoft.com/office/word/2010/wordprocessingCanvas" xmlns:cx="http://schemas.microsoft.com/office/drawing/2014/chartex" xmlns:cx1="http://schemas.microsoft.com/office/drawing/2015/9/8/chartex" xmlns:mc="http://schemas.openxmlformats.org/markup-compatibility/2006" xmlns:o="urn:schemas-microsoft-com:office:office" xmlns:r="http://schemas.openxmlformats.org/officeDocument/2006/relationships" xmlns:m="http://schemas.openxmlformats.org/officeDocument/2006/math" xmlns:v="urn:schemas-microsoft-com:vml" xmlns:wp14="http://schemas.microsoft.com/office/word/2010/wordprocessingDrawing" xmlns:wp="http://schemas.openxmlformats.org/drawingml/2006/wordprocessingDrawing" xmlns:w10="urn:schemas-microsoft-com:office:word" xmlns:w="http://schemas.openxmlformats.org/wordprocessingml/2006/main" xmlns:w14="http://schemas.microsoft.com/office/word/2010/wordml" xmlns:w15="http://schemas.microsoft.com/office/word/2012/wordml" xmlns:w16se="http://schemas.microsoft.com/office/word/2015/wordml/symex" xmlns:wpg="http://schemas.microsoft.com/office/word/2010/wordprocessingGroup" xmlns:wpi="http://schemas.microsoft.com/office/word/2010/wordprocessingInk" xmlns:wne="http://schemas.microsoft.com/office/word/2006/wordml" xmlns:wps="http://schemas.microsoft.com/office/word/2010/wordprocessingShape" mc:Ignorable="w14 w15 w16se wp14">
+<w:numbering xmlns:wpc="http://schemas.microsoft.com/office/word/2010/wordprocessingCanvas" xmlns:cx="http://schemas.microsoft.com/office/drawing/2014/chartex" xmlns:cx1="http://schemas.microsoft.com/office/drawing/2015/9/8/chartex" xmlns:cx2="http://schemas.microsoft.com/office/drawing/2015/10/21/chartex" xmlns:cx3="http://schemas.microsoft.com/office/drawing/2016/5/9/chartex" xmlns:cx4="http://schemas.microsoft.com/office/drawing/2016/5/10/chartex" xmlns:cx5="http://schemas.microsoft.com/office/drawing/2016/5/11/chartex" xmlns:cx6="http://schemas.microsoft.com/office/drawing/2016/5/12/chartex" xmlns:cx7="http://schemas.microsoft.com/office/drawing/2016/5/13/chartex" xmlns:cx8="http://schemas.microsoft.com/office/drawing/2016/5/14/chartex" xmlns:mc="http://schemas.openxmlformats.org/markup-compatibility/2006" xmlns:aink="http://schemas.microsoft.com/office/drawing/2016/ink" xmlns:am3d="http://schemas.microsoft.com/office/drawing/2017/model3d" xmlns:o="urn:schemas-microsoft-com:office:office" xmlns:oel="http://schemas.microsoft.com/office/2019/extlst" xmlns:r="http://schemas.openxmlformats.org/officeDocument/2006/relationships" xmlns:m="http://schemas.openxmlformats.org/officeDocument/2006/math" xmlns:v="urn:schemas-microsoft-com:vml" xmlns:wp14="http://schemas.microsoft.com/office/word/2010/wordprocessingDrawing" xmlns:wp="http://schemas.openxmlformats.org/drawingml/2006/wordprocessingDrawing" xmlns:w10="urn:schemas-microsoft-com:office:word" xmlns:w="http://schemas.openxmlformats.org/wordprocessingml/2006/main" xmlns:w14="http://schemas.microsoft.com/office/word/2010/wordml" xmlns:w15="http://schemas.microsoft.com/office/word/2012/wordml" xmlns:w16cex="http://schemas.microsoft.com/office/word/2018/wordml/cex" xmlns:w16cid="http://schemas.microsoft.com/office/word/2016/wordml/cid" xmlns:w16="http://schemas.microsoft.com/office/word/2018/wordml" xmlns:w16sdtdh="http://schemas.microsoft.com/office/word/2020/wordml/sdtdatahash" xmlns:w16se="http://schemas.microsoft.com/office/word/2015/wordml/symex" xmlns:wpg="http://schemas.microsoft.com/office/word/2010/wordprocessingGroup" xmlns:wpi="http://schemas.microsoft.com/office/word/2010/wordprocessingInk" xmlns:wne="http://schemas.microsoft.com/office/word/2006/wordml" xmlns:wps="http://schemas.microsoft.com/office/word/2010/wordprocessingShape" mc:Ignorable="w14 w15 w16se w16cid w16 w16cex w16sdtdh wp14">
   <w:abstractNum w:abstractNumId="0" w15:restartNumberingAfterBreak="0">
     <w:nsid w:val="13A00DEC"/>
     <w:multiLevelType w:val="hybridMultilevel"/>
@@ -3838,13 +3989,13 @@
       </w:pPr>
     </w:lvl>
   </w:abstractNum>
-  <w:num w:numId="1">
+  <w:num w:numId="1" w16cid:durableId="669210536">
     <w:abstractNumId w:val="0"/>
   </w:num>
-  <w:num w:numId="2">
+  <w:num w:numId="2" w16cid:durableId="1308361914">
     <w:abstractNumId w:val="2"/>
   </w:num>
-  <w:num w:numId="3">
+  <w:num w:numId="3" w16cid:durableId="1978223123">
     <w:abstractNumId w:val="1"/>
   </w:num>
   <w:numIdMacAtCleanup w:val="3"/>
@@ -3852,7 +4003,7 @@
 </file>
 
 <file path=word/styles.xml><?xml version="1.0" encoding="utf-8"?>
-<w:styles xmlns:mc="http://schemas.openxmlformats.org/markup-compatibility/2006" xmlns:r="http://schemas.openxmlformats.org/officeDocument/2006/relationships" xmlns:w="http://schemas.openxmlformats.org/wordprocessingml/2006/main" xmlns:w14="http://schemas.microsoft.com/office/word/2010/wordml" xmlns:w15="http://schemas.microsoft.com/office/word/2012/wordml" xmlns:w16se="http://schemas.microsoft.com/office/word/2015/wordml/symex" mc:Ignorable="w14 w15 w16se">
+<w:styles xmlns:mc="http://schemas.openxmlformats.org/markup-compatibility/2006" xmlns:r="http://schemas.openxmlformats.org/officeDocument/2006/relationships" xmlns:w="http://schemas.openxmlformats.org/wordprocessingml/2006/main" xmlns:w14="http://schemas.microsoft.com/office/word/2010/wordml" xmlns:w15="http://schemas.microsoft.com/office/word/2012/wordml" xmlns:w16cex="http://schemas.microsoft.com/office/word/2018/wordml/cex" xmlns:w16cid="http://schemas.microsoft.com/office/word/2016/wordml/cid" xmlns:w16="http://schemas.microsoft.com/office/word/2018/wordml" xmlns:w16sdtdh="http://schemas.microsoft.com/office/word/2020/wordml/sdtdatahash" xmlns:w16se="http://schemas.microsoft.com/office/word/2015/wordml/symex" mc:Ignorable="w14 w15 w16se w16cid w16 w16cex w16sdtdh">
   <w:docDefaults>
     <w:rPrDefault>
       <w:rPr>
@@ -3868,7 +4019,7 @@
       </w:pPr>
     </w:pPrDefault>
   </w:docDefaults>
-  <w:latentStyles w:defLockedState="0" w:defUIPriority="99" w:defSemiHidden="0" w:defUnhideWhenUsed="0" w:defQFormat="0" w:count="371">
+  <w:latentStyles w:defLockedState="0" w:defUIPriority="99" w:defSemiHidden="0" w:defUnhideWhenUsed="0" w:defQFormat="0" w:count="376">
     <w:lsdException w:name="Normal" w:uiPriority="0" w:qFormat="1"/>
     <w:lsdException w:name="heading 1" w:uiPriority="9" w:qFormat="1"/>
     <w:lsdException w:name="heading 2" w:semiHidden="1" w:uiPriority="9" w:unhideWhenUsed="1" w:qFormat="1"/>
@@ -4240,6 +4391,11 @@
     <w:lsdException w:name="List Table 5 Dark Accent 6" w:uiPriority="50"/>
     <w:lsdException w:name="List Table 6 Colorful Accent 6" w:uiPriority="51"/>
     <w:lsdException w:name="List Table 7 Colorful Accent 6" w:uiPriority="52"/>
+    <w:lsdException w:name="Mention" w:semiHidden="1" w:unhideWhenUsed="1"/>
+    <w:lsdException w:name="Smart Hyperlink" w:semiHidden="1" w:unhideWhenUsed="1"/>
+    <w:lsdException w:name="Hashtag" w:semiHidden="1" w:unhideWhenUsed="1"/>
+    <w:lsdException w:name="Unresolved Mention" w:semiHidden="1" w:unhideWhenUsed="1"/>
+    <w:lsdException w:name="Smart Link" w:semiHidden="1" w:unhideWhenUsed="1"/>
   </w:latentStyles>
   <w:style w:type="paragraph" w:default="1" w:styleId="Normal">
     <w:name w:val="Normal"/>

</xml_diff>